<commit_message>
Add reference to figure 2a
</commit_message>
<xml_diff>
--- a/analysis/paper/paper.docx
+++ b/analysis/paper/paper.docx
@@ -224,44 +224,15 @@
       <w:r>
         <w:t xml:space="preserve">This is a replication of figure 2A from</w:t>
       </w:r>
-    </w:p>
-    <w:p>
-      <w:pPr>
-        <w:pStyle w:val="BodyText"/>
-      </w:pPr>
-      <m:oMathPara>
-        <m:oMathParaPr>
-          <m:jc m:val="center"/>
-        </m:oMathParaPr>
-        <m:oMath>
-          <m:r>
-            <m:rPr>
-              <m:sty m:val="p"/>
-            </m:rPr>
-            <m:t>@</m:t>
-          </m:r>
-          <m:r>
-            <m:t>h</m:t>
-          </m:r>
-          <m:r>
-            <m:t>i</m:t>
-          </m:r>
-          <m:r>
-            <m:t>r</m:t>
-          </m:r>
-          <m:r>
-            <m:t>t</m:t>
-          </m:r>
-          <m:r>
-            <m:t>2017</m:t>
-          </m:r>
-        </m:oMath>
-      </m:oMathPara>
-    </w:p>
-    <w:p>
-      <w:pPr>
-        <w:pStyle w:val="FirstParagraph"/>
-      </w:pPr>
+      <w:r>
+        <w:rPr>
+          <w:vertAlign w:val="superscript"/>
+        </w:rPr>
+        <w:t xml:space="preserve">1</w:t>
+      </w:r>
+      <w:r>
+        <w:t xml:space="preserve"> </w:t>
+      </w:r>
       <w:r>
         <w:t xml:space="preserve">(fig.(</w:t>
       </w:r>
@@ -548,7 +519,7 @@
         <w:pStyle w:val="FirstParagraph"/>
       </w:pPr>
       <w:r>
-        <w:t xml:space="preserve">This report was generated on 2021-11-30 10:21:14 using the following computational environment and dependencies:</w:t>
+        <w:t xml:space="preserve">This report was generated on 2021-11-30 10:26:02 using the following computational environment and dependencies:</w:t>
       </w:r>
     </w:p>
     <w:p>
@@ -1253,7 +1224,7 @@
         <w:rPr>
           <w:rStyle w:val="VerbatimChar"/>
         </w:rPr>
-        <w:t xml:space="preserve">#&gt; Head:     [810af1e] 2021-11-30: generate paper</w:t>
+        <w:t xml:space="preserve">#&gt; Head:     [0fd8cf5] 2021-11-30: Add figure reference</w:t>
       </w:r>
     </w:p>
     <w:bookmarkEnd w:id="31"/>

</xml_diff>